<commit_message>
Pequeña Corrección ortográfica ..
</commit_message>
<xml_diff>
--- a/Documentación/Manual de Operación Python.docx
+++ b/Documentación/Manual de Operación Python.docx
@@ -85,6 +85,7 @@
       <w:r>
         <w:rPr>
           <w:rFonts w:ascii="Times New Roman" w:hAnsi="Times New Roman" w:cs="Times New Roman"/>
+          <w:noProof/>
           <w:sz w:val="24"/>
           <w:szCs w:val="24"/>
           <w:lang w:val="es-ES"/>
@@ -417,8 +418,19 @@
           <w:szCs w:val="24"/>
           <w:lang w:val="es-ES"/>
         </w:rPr>
-        <w:t>Visual Studio Code</w:t>
-      </w:r>
+        <w:t xml:space="preserve">Visual Studio </w:t>
+      </w:r>
+      <w:proofErr w:type="spellStart"/>
+      <w:r>
+        <w:rPr>
+          <w:rFonts w:ascii="Times New Roman" w:hAnsi="Times New Roman" w:cs="Times New Roman"/>
+          <w:sz w:val="24"/>
+          <w:szCs w:val="24"/>
+          <w:lang w:val="es-ES"/>
+        </w:rPr>
+        <w:t>Code</w:t>
+      </w:r>
+      <w:proofErr w:type="spellEnd"/>
       <w:r>
         <w:rPr>
           <w:rFonts w:ascii="Times New Roman" w:hAnsi="Times New Roman" w:cs="Times New Roman"/>
@@ -428,6 +440,7 @@
         </w:rPr>
         <w:t xml:space="preserve">, para este desarrollo usé </w:t>
       </w:r>
+      <w:proofErr w:type="spellStart"/>
       <w:proofErr w:type="gramStart"/>
       <w:r>
         <w:rPr>
@@ -436,7 +449,17 @@
           <w:szCs w:val="24"/>
           <w:lang w:val="es-ES"/>
         </w:rPr>
-        <w:t xml:space="preserve">Intellij </w:t>
+        <w:t>Intellij</w:t>
+      </w:r>
+      <w:proofErr w:type="spellEnd"/>
+      <w:r>
+        <w:rPr>
+          <w:rFonts w:ascii="Times New Roman" w:hAnsi="Times New Roman" w:cs="Times New Roman"/>
+          <w:sz w:val="24"/>
+          <w:szCs w:val="24"/>
+          <w:lang w:val="es-ES"/>
+        </w:rPr>
+        <w:t xml:space="preserve"> </w:t>
       </w:r>
       <w:r>
         <w:rPr>
@@ -471,7 +494,27 @@
           <w:szCs w:val="24"/>
           <w:lang w:val="es-ES"/>
         </w:rPr>
-        <w:t xml:space="preserve">Tener instalado en control de versionamiento </w:t>
+        <w:t xml:space="preserve">Tener instalado en control de </w:t>
+      </w:r>
+      <w:proofErr w:type="spellStart"/>
+      <w:r>
+        <w:rPr>
+          <w:rFonts w:ascii="Times New Roman" w:hAnsi="Times New Roman" w:cs="Times New Roman"/>
+          <w:sz w:val="24"/>
+          <w:szCs w:val="24"/>
+          <w:lang w:val="es-ES"/>
+        </w:rPr>
+        <w:t>versionamiento</w:t>
+      </w:r>
+      <w:proofErr w:type="spellEnd"/>
+      <w:r>
+        <w:rPr>
+          <w:rFonts w:ascii="Times New Roman" w:hAnsi="Times New Roman" w:cs="Times New Roman"/>
+          <w:sz w:val="24"/>
+          <w:szCs w:val="24"/>
+          <w:lang w:val="es-ES"/>
+        </w:rPr>
+        <w:t xml:space="preserve"> </w:t>
       </w:r>
       <w:proofErr w:type="gramStart"/>
       <w:r>
@@ -598,14 +641,45 @@
           <w:lang w:val="es-ES"/>
         </w:rPr>
       </w:pPr>
-      <w:r>
-        <w:rPr>
-          <w:rFonts w:ascii="Times New Roman" w:hAnsi="Times New Roman" w:cs="Times New Roman"/>
-          <w:sz w:val="24"/>
-          <w:szCs w:val="24"/>
-          <w:lang w:val="es-ES"/>
-        </w:rPr>
-        <w:t>pip install pandas</w:t>
+      <w:proofErr w:type="spellStart"/>
+      <w:r>
+        <w:rPr>
+          <w:rFonts w:ascii="Times New Roman" w:hAnsi="Times New Roman" w:cs="Times New Roman"/>
+          <w:sz w:val="24"/>
+          <w:szCs w:val="24"/>
+          <w:lang w:val="es-ES"/>
+        </w:rPr>
+        <w:t>pip</w:t>
+      </w:r>
+      <w:proofErr w:type="spellEnd"/>
+      <w:r>
+        <w:rPr>
+          <w:rFonts w:ascii="Times New Roman" w:hAnsi="Times New Roman" w:cs="Times New Roman"/>
+          <w:sz w:val="24"/>
+          <w:szCs w:val="24"/>
+          <w:lang w:val="es-ES"/>
+        </w:rPr>
+        <w:t xml:space="preserve"> </w:t>
+      </w:r>
+      <w:proofErr w:type="spellStart"/>
+      <w:r>
+        <w:rPr>
+          <w:rFonts w:ascii="Times New Roman" w:hAnsi="Times New Roman" w:cs="Times New Roman"/>
+          <w:sz w:val="24"/>
+          <w:szCs w:val="24"/>
+          <w:lang w:val="es-ES"/>
+        </w:rPr>
+        <w:t>install</w:t>
+      </w:r>
+      <w:proofErr w:type="spellEnd"/>
+      <w:r>
+        <w:rPr>
+          <w:rFonts w:ascii="Times New Roman" w:hAnsi="Times New Roman" w:cs="Times New Roman"/>
+          <w:sz w:val="24"/>
+          <w:szCs w:val="24"/>
+          <w:lang w:val="es-ES"/>
+        </w:rPr>
+        <w:t xml:space="preserve"> pandas</w:t>
       </w:r>
     </w:p>
     <w:p>
@@ -619,15 +693,57 @@
           <w:lang w:val="es-ES"/>
         </w:rPr>
       </w:pPr>
-      <w:r>
-        <w:rPr>
-          <w:rFonts w:ascii="Times New Roman" w:hAnsi="Times New Roman" w:cs="Times New Roman"/>
-          <w:sz w:val="24"/>
-          <w:szCs w:val="24"/>
-          <w:lang w:val="es-ES"/>
-        </w:rPr>
-        <w:t>pip install matplotlib</w:t>
-      </w:r>
+      <w:proofErr w:type="spellStart"/>
+      <w:r>
+        <w:rPr>
+          <w:rFonts w:ascii="Times New Roman" w:hAnsi="Times New Roman" w:cs="Times New Roman"/>
+          <w:sz w:val="24"/>
+          <w:szCs w:val="24"/>
+          <w:lang w:val="es-ES"/>
+        </w:rPr>
+        <w:t>pip</w:t>
+      </w:r>
+      <w:proofErr w:type="spellEnd"/>
+      <w:r>
+        <w:rPr>
+          <w:rFonts w:ascii="Times New Roman" w:hAnsi="Times New Roman" w:cs="Times New Roman"/>
+          <w:sz w:val="24"/>
+          <w:szCs w:val="24"/>
+          <w:lang w:val="es-ES"/>
+        </w:rPr>
+        <w:t xml:space="preserve"> </w:t>
+      </w:r>
+      <w:proofErr w:type="spellStart"/>
+      <w:r>
+        <w:rPr>
+          <w:rFonts w:ascii="Times New Roman" w:hAnsi="Times New Roman" w:cs="Times New Roman"/>
+          <w:sz w:val="24"/>
+          <w:szCs w:val="24"/>
+          <w:lang w:val="es-ES"/>
+        </w:rPr>
+        <w:t>install</w:t>
+      </w:r>
+      <w:proofErr w:type="spellEnd"/>
+      <w:r>
+        <w:rPr>
+          <w:rFonts w:ascii="Times New Roman" w:hAnsi="Times New Roman" w:cs="Times New Roman"/>
+          <w:sz w:val="24"/>
+          <w:szCs w:val="24"/>
+          <w:lang w:val="es-ES"/>
+        </w:rPr>
+        <w:t xml:space="preserve"> </w:t>
+      </w:r>
+      <w:proofErr w:type="spellStart"/>
+      <w:r>
+        <w:rPr>
+          <w:rFonts w:ascii="Times New Roman" w:hAnsi="Times New Roman" w:cs="Times New Roman"/>
+          <w:sz w:val="24"/>
+          <w:szCs w:val="24"/>
+          <w:lang w:val="es-ES"/>
+        </w:rPr>
+        <w:t>matplotlib</w:t>
+      </w:r>
+      <w:proofErr w:type="spellEnd"/>
     </w:p>
     <w:p>
       <w:pPr>
@@ -640,15 +756,57 @@
           <w:lang w:val="es-ES"/>
         </w:rPr>
       </w:pPr>
-      <w:r>
-        <w:rPr>
-          <w:rFonts w:ascii="Times New Roman" w:hAnsi="Times New Roman" w:cs="Times New Roman"/>
-          <w:sz w:val="24"/>
-          <w:szCs w:val="24"/>
-          <w:lang w:val="es-ES"/>
-        </w:rPr>
-        <w:t>pip install openpyxl</w:t>
-      </w:r>
+      <w:proofErr w:type="spellStart"/>
+      <w:r>
+        <w:rPr>
+          <w:rFonts w:ascii="Times New Roman" w:hAnsi="Times New Roman" w:cs="Times New Roman"/>
+          <w:sz w:val="24"/>
+          <w:szCs w:val="24"/>
+          <w:lang w:val="es-ES"/>
+        </w:rPr>
+        <w:t>pip</w:t>
+      </w:r>
+      <w:proofErr w:type="spellEnd"/>
+      <w:r>
+        <w:rPr>
+          <w:rFonts w:ascii="Times New Roman" w:hAnsi="Times New Roman" w:cs="Times New Roman"/>
+          <w:sz w:val="24"/>
+          <w:szCs w:val="24"/>
+          <w:lang w:val="es-ES"/>
+        </w:rPr>
+        <w:t xml:space="preserve"> </w:t>
+      </w:r>
+      <w:proofErr w:type="spellStart"/>
+      <w:r>
+        <w:rPr>
+          <w:rFonts w:ascii="Times New Roman" w:hAnsi="Times New Roman" w:cs="Times New Roman"/>
+          <w:sz w:val="24"/>
+          <w:szCs w:val="24"/>
+          <w:lang w:val="es-ES"/>
+        </w:rPr>
+        <w:t>install</w:t>
+      </w:r>
+      <w:proofErr w:type="spellEnd"/>
+      <w:r>
+        <w:rPr>
+          <w:rFonts w:ascii="Times New Roman" w:hAnsi="Times New Roman" w:cs="Times New Roman"/>
+          <w:sz w:val="24"/>
+          <w:szCs w:val="24"/>
+          <w:lang w:val="es-ES"/>
+        </w:rPr>
+        <w:t xml:space="preserve"> </w:t>
+      </w:r>
+      <w:proofErr w:type="spellStart"/>
+      <w:r>
+        <w:rPr>
+          <w:rFonts w:ascii="Times New Roman" w:hAnsi="Times New Roman" w:cs="Times New Roman"/>
+          <w:sz w:val="24"/>
+          <w:szCs w:val="24"/>
+          <w:lang w:val="es-ES"/>
+        </w:rPr>
+        <w:t>openpyxl</w:t>
+      </w:r>
+      <w:proofErr w:type="spellEnd"/>
     </w:p>
     <w:p>
       <w:pPr>
@@ -698,7 +856,27 @@
           <w:szCs w:val="24"/>
           <w:lang w:val="es-ES"/>
         </w:rPr>
-        <w:t>Es posible que en la terminal aparezca un error relacionado con la versión de pip, por lo que pueden ejecutar el siguiente comando para que se actualice</w:t>
+        <w:t xml:space="preserve">Es posible que en la terminal aparezca un error relacionado con la versión de </w:t>
+      </w:r>
+      <w:proofErr w:type="spellStart"/>
+      <w:r>
+        <w:rPr>
+          <w:rFonts w:ascii="Times New Roman" w:hAnsi="Times New Roman" w:cs="Times New Roman"/>
+          <w:sz w:val="24"/>
+          <w:szCs w:val="24"/>
+          <w:lang w:val="es-ES"/>
+        </w:rPr>
+        <w:t>pip</w:t>
+      </w:r>
+      <w:proofErr w:type="spellEnd"/>
+      <w:r>
+        <w:rPr>
+          <w:rFonts w:ascii="Times New Roman" w:hAnsi="Times New Roman" w:cs="Times New Roman"/>
+          <w:sz w:val="24"/>
+          <w:szCs w:val="24"/>
+          <w:lang w:val="es-ES"/>
+        </w:rPr>
+        <w:t>, por lo que pueden ejecutar el siguiente comando para que se actualice</w:t>
       </w:r>
     </w:p>
     <w:p>
@@ -721,15 +899,97 @@
         <w:tab/>
         <w:t xml:space="preserve"> </w:t>
       </w:r>
-      <w:r>
-        <w:rPr>
-          <w:rFonts w:ascii="Times New Roman" w:hAnsi="Times New Roman" w:cs="Times New Roman"/>
-          <w:sz w:val="24"/>
-          <w:szCs w:val="24"/>
-          <w:lang w:val="es-ES"/>
-        </w:rPr>
-        <w:t>python -m pip install --upgrade pip</w:t>
-      </w:r>
+      <w:proofErr w:type="spellStart"/>
+      <w:r>
+        <w:rPr>
+          <w:rFonts w:ascii="Times New Roman" w:hAnsi="Times New Roman" w:cs="Times New Roman"/>
+          <w:sz w:val="24"/>
+          <w:szCs w:val="24"/>
+          <w:lang w:val="es-ES"/>
+        </w:rPr>
+        <w:t>python</w:t>
+      </w:r>
+      <w:proofErr w:type="spellEnd"/>
+      <w:r>
+        <w:rPr>
+          <w:rFonts w:ascii="Times New Roman" w:hAnsi="Times New Roman" w:cs="Times New Roman"/>
+          <w:sz w:val="24"/>
+          <w:szCs w:val="24"/>
+          <w:lang w:val="es-ES"/>
+        </w:rPr>
+        <w:t xml:space="preserve"> -m </w:t>
+      </w:r>
+      <w:proofErr w:type="spellStart"/>
+      <w:r>
+        <w:rPr>
+          <w:rFonts w:ascii="Times New Roman" w:hAnsi="Times New Roman" w:cs="Times New Roman"/>
+          <w:sz w:val="24"/>
+          <w:szCs w:val="24"/>
+          <w:lang w:val="es-ES"/>
+        </w:rPr>
+        <w:t>pip</w:t>
+      </w:r>
+      <w:proofErr w:type="spellEnd"/>
+      <w:r>
+        <w:rPr>
+          <w:rFonts w:ascii="Times New Roman" w:hAnsi="Times New Roman" w:cs="Times New Roman"/>
+          <w:sz w:val="24"/>
+          <w:szCs w:val="24"/>
+          <w:lang w:val="es-ES"/>
+        </w:rPr>
+        <w:t xml:space="preserve"> </w:t>
+      </w:r>
+      <w:proofErr w:type="spellStart"/>
+      <w:r>
+        <w:rPr>
+          <w:rFonts w:ascii="Times New Roman" w:hAnsi="Times New Roman" w:cs="Times New Roman"/>
+          <w:sz w:val="24"/>
+          <w:szCs w:val="24"/>
+          <w:lang w:val="es-ES"/>
+        </w:rPr>
+        <w:t>install</w:t>
+      </w:r>
+      <w:proofErr w:type="spellEnd"/>
+      <w:r>
+        <w:rPr>
+          <w:rFonts w:ascii="Times New Roman" w:hAnsi="Times New Roman" w:cs="Times New Roman"/>
+          <w:sz w:val="24"/>
+          <w:szCs w:val="24"/>
+          <w:lang w:val="es-ES"/>
+        </w:rPr>
+        <w:t xml:space="preserve"> --</w:t>
+      </w:r>
+      <w:proofErr w:type="spellStart"/>
+      <w:r>
+        <w:rPr>
+          <w:rFonts w:ascii="Times New Roman" w:hAnsi="Times New Roman" w:cs="Times New Roman"/>
+          <w:sz w:val="24"/>
+          <w:szCs w:val="24"/>
+          <w:lang w:val="es-ES"/>
+        </w:rPr>
+        <w:t>upgrade</w:t>
+      </w:r>
+      <w:proofErr w:type="spellEnd"/>
+      <w:r>
+        <w:rPr>
+          <w:rFonts w:ascii="Times New Roman" w:hAnsi="Times New Roman" w:cs="Times New Roman"/>
+          <w:sz w:val="24"/>
+          <w:szCs w:val="24"/>
+          <w:lang w:val="es-ES"/>
+        </w:rPr>
+        <w:t xml:space="preserve"> </w:t>
+      </w:r>
+      <w:proofErr w:type="spellStart"/>
+      <w:r>
+        <w:rPr>
+          <w:rFonts w:ascii="Times New Roman" w:hAnsi="Times New Roman" w:cs="Times New Roman"/>
+          <w:sz w:val="24"/>
+          <w:szCs w:val="24"/>
+          <w:lang w:val="es-ES"/>
+        </w:rPr>
+        <w:t>pip</w:t>
+      </w:r>
+      <w:proofErr w:type="spellEnd"/>
     </w:p>
     <w:p>
       <w:pPr>
@@ -795,7 +1055,27 @@
           <w:szCs w:val="24"/>
           <w:lang w:val="es-ES"/>
         </w:rPr>
-        <w:t xml:space="preserve">En el repositorio de Github hay 3 archivos desarrollados en Python + la Base de datos en SQLite. </w:t>
+        <w:t xml:space="preserve">En el repositorio de </w:t>
+      </w:r>
+      <w:proofErr w:type="spellStart"/>
+      <w:r>
+        <w:rPr>
+          <w:rFonts w:ascii="Times New Roman" w:hAnsi="Times New Roman" w:cs="Times New Roman"/>
+          <w:sz w:val="24"/>
+          <w:szCs w:val="24"/>
+          <w:lang w:val="es-ES"/>
+        </w:rPr>
+        <w:t>Github</w:t>
+      </w:r>
+      <w:proofErr w:type="spellEnd"/>
+      <w:r>
+        <w:rPr>
+          <w:rFonts w:ascii="Times New Roman" w:hAnsi="Times New Roman" w:cs="Times New Roman"/>
+          <w:sz w:val="24"/>
+          <w:szCs w:val="24"/>
+          <w:lang w:val="es-ES"/>
+        </w:rPr>
+        <w:t xml:space="preserve"> hay 3 archivos desarrollados en Python + la Base de datos en SQLite. </w:t>
       </w:r>
       <w:r>
         <w:rPr>
@@ -1075,7 +1355,27 @@
           <w:szCs w:val="24"/>
           <w:lang w:val="es-ES"/>
         </w:rPr>
-        <w:t>genera graficas de barras o histogramas por cada registro que existe en la tabla modbus_table sin haberles realizado ningún proceso de normalización.</w:t>
+        <w:t xml:space="preserve">genera graficas de barras o histogramas por cada registro que existe en la tabla </w:t>
+      </w:r>
+      <w:proofErr w:type="spellStart"/>
+      <w:r>
+        <w:rPr>
+          <w:rFonts w:ascii="Times New Roman" w:hAnsi="Times New Roman" w:cs="Times New Roman"/>
+          <w:sz w:val="24"/>
+          <w:szCs w:val="24"/>
+          <w:lang w:val="es-ES"/>
+        </w:rPr>
+        <w:t>modbus_table</w:t>
+      </w:r>
+      <w:proofErr w:type="spellEnd"/>
+      <w:r>
+        <w:rPr>
+          <w:rFonts w:ascii="Times New Roman" w:hAnsi="Times New Roman" w:cs="Times New Roman"/>
+          <w:sz w:val="24"/>
+          <w:szCs w:val="24"/>
+          <w:lang w:val="es-ES"/>
+        </w:rPr>
+        <w:t xml:space="preserve"> sin haberles realizado ningún proceso de normalización.</w:t>
       </w:r>
     </w:p>
     <w:p>
@@ -1099,20 +1399,7 @@
           <w:szCs w:val="24"/>
           <w:lang w:val="es-ES"/>
         </w:rPr>
-        <w:t xml:space="preserve">Graficador </w:t>
-      </w:r>
-      <w:r>
-        <w:rPr>
-          <w:rFonts w:ascii="Times New Roman" w:hAnsi="Times New Roman" w:cs="Times New Roman"/>
-          <w:b/>
-          <w:bCs/>
-          <w:i/>
-          <w:iCs/>
-          <w:sz w:val="24"/>
-          <w:szCs w:val="24"/>
-          <w:lang w:val="es-ES"/>
-        </w:rPr>
-        <w:t>Normalizado</w:t>
+        <w:t>Graficador Normalizado</w:t>
       </w:r>
       <w:r>
         <w:rPr>
@@ -1181,8 +1468,19 @@
           <w:szCs w:val="24"/>
           <w:lang w:val="es-ES"/>
         </w:rPr>
-        <w:t>genera graficas de barras o histogramas por cada registro que existe en la tabla modbus_table</w:t>
-      </w:r>
+        <w:t xml:space="preserve">genera graficas de barras o histogramas por cada registro que existe en la tabla </w:t>
+      </w:r>
+      <w:proofErr w:type="spellStart"/>
+      <w:r>
+        <w:rPr>
+          <w:rFonts w:ascii="Times New Roman" w:hAnsi="Times New Roman" w:cs="Times New Roman"/>
+          <w:sz w:val="24"/>
+          <w:szCs w:val="24"/>
+          <w:lang w:val="es-ES"/>
+        </w:rPr>
+        <w:t>modbus_table</w:t>
+      </w:r>
+      <w:proofErr w:type="spellEnd"/>
       <w:r>
         <w:rPr>
           <w:rFonts w:ascii="Times New Roman" w:hAnsi="Times New Roman" w:cs="Times New Roman"/>
@@ -1390,8 +1688,17 @@
           <w:rFonts w:ascii="Times New Roman" w:hAnsi="Times New Roman" w:cs="Times New Roman"/>
           <w:lang w:val="es-ES"/>
         </w:rPr>
-        <w:t>Presiona en Configure Python interpreter</w:t>
-      </w:r>
+        <w:t xml:space="preserve">Presiona en Configure Python </w:t>
+      </w:r>
+      <w:proofErr w:type="spellStart"/>
+      <w:r>
+        <w:rPr>
+          <w:rFonts w:ascii="Times New Roman" w:hAnsi="Times New Roman" w:cs="Times New Roman"/>
+          <w:lang w:val="es-ES"/>
+        </w:rPr>
+        <w:t>interpreter</w:t>
+      </w:r>
+      <w:proofErr w:type="spellEnd"/>
     </w:p>
     <w:p>
       <w:pPr>
@@ -1561,7 +1868,23 @@
           <w:rFonts w:ascii="Times New Roman" w:hAnsi="Times New Roman" w:cs="Times New Roman"/>
           <w:lang w:val="es-ES"/>
         </w:rPr>
-        <w:t xml:space="preserve"> y en Dependencies elige </w:t>
+        <w:t xml:space="preserve"> y en </w:t>
+      </w:r>
+      <w:proofErr w:type="spellStart"/>
+      <w:r>
+        <w:rPr>
+          <w:rFonts w:ascii="Times New Roman" w:hAnsi="Times New Roman" w:cs="Times New Roman"/>
+          <w:lang w:val="es-ES"/>
+        </w:rPr>
+        <w:t>Dependencies</w:t>
+      </w:r>
+      <w:proofErr w:type="spellEnd"/>
+      <w:r>
+        <w:rPr>
+          <w:rFonts w:ascii="Times New Roman" w:hAnsi="Times New Roman" w:cs="Times New Roman"/>
+          <w:lang w:val="es-ES"/>
+        </w:rPr>
+        <w:t xml:space="preserve"> elige </w:t>
       </w:r>
       <w:r>
         <w:rPr>
@@ -1593,7 +1916,23 @@
           <w:rFonts w:ascii="Times New Roman" w:hAnsi="Times New Roman" w:cs="Times New Roman"/>
           <w:lang w:val="es-ES"/>
         </w:rPr>
-        <w:t>luego presiona apply y Ok</w:t>
+        <w:t xml:space="preserve">luego presiona </w:t>
+      </w:r>
+      <w:proofErr w:type="spellStart"/>
+      <w:r>
+        <w:rPr>
+          <w:rFonts w:ascii="Times New Roman" w:hAnsi="Times New Roman" w:cs="Times New Roman"/>
+          <w:lang w:val="es-ES"/>
+        </w:rPr>
+        <w:t>apply</w:t>
+      </w:r>
+      <w:proofErr w:type="spellEnd"/>
+      <w:r>
+        <w:rPr>
+          <w:rFonts w:ascii="Times New Roman" w:hAnsi="Times New Roman" w:cs="Times New Roman"/>
+          <w:lang w:val="es-ES"/>
+        </w:rPr>
+        <w:t xml:space="preserve"> y Ok</w:t>
       </w:r>
     </w:p>
     <w:p>
@@ -1980,29 +2319,7 @@
           <w:lang w:val="es-ES"/>
         </w:rPr>
         <w:lastRenderedPageBreak/>
-        <w:t>¡</w:t>
-      </w:r>
-      <w:r>
-        <w:rPr>
-          <w:rFonts w:ascii="Times New Roman" w:hAnsi="Times New Roman" w:cs="Times New Roman"/>
-          <w:b/>
-          <w:bCs/>
-          <w:sz w:val="24"/>
-          <w:szCs w:val="24"/>
-          <w:lang w:val="es-ES"/>
-        </w:rPr>
-        <w:t>EJECUTANDO LOS ARCHIVOS</w:t>
-      </w:r>
-      <w:r>
-        <w:rPr>
-          <w:rFonts w:ascii="Times New Roman" w:hAnsi="Times New Roman" w:cs="Times New Roman"/>
-          <w:b/>
-          <w:bCs/>
-          <w:sz w:val="24"/>
-          <w:szCs w:val="24"/>
-          <w:lang w:val="es-ES"/>
-        </w:rPr>
-        <w:t>!</w:t>
+        <w:t>¡EJECUTANDO LOS ARCHIVOS!</w:t>
       </w:r>
     </w:p>
     <w:p>
@@ -2305,6 +2622,7 @@
         <w:lastRenderedPageBreak/>
         <w:t xml:space="preserve">Una vez seleccionada la base de datos, la terminal de comandos nos pedirá el nombre de la tabla que vamos a exportar a formato Excel, en este caso quiero exportar la tabla </w:t>
       </w:r>
+      <w:proofErr w:type="spellStart"/>
       <w:r>
         <w:rPr>
           <w:rFonts w:ascii="Times New Roman" w:hAnsi="Times New Roman" w:cs="Times New Roman"/>
@@ -2316,15 +2634,27 @@
         </w:rPr>
         <w:t>modbus_table</w:t>
       </w:r>
-      <w:r>
-        <w:rPr>
-          <w:rFonts w:ascii="Times New Roman" w:hAnsi="Times New Roman" w:cs="Times New Roman"/>
-          <w:sz w:val="24"/>
-          <w:szCs w:val="24"/>
-          <w:lang w:val="es-ES"/>
-        </w:rPr>
-        <w:t xml:space="preserve"> y doy Enter</w:t>
-      </w:r>
+      <w:proofErr w:type="spellEnd"/>
+      <w:r>
+        <w:rPr>
+          <w:rFonts w:ascii="Times New Roman" w:hAnsi="Times New Roman" w:cs="Times New Roman"/>
+          <w:sz w:val="24"/>
+          <w:szCs w:val="24"/>
+          <w:lang w:val="es-ES"/>
+        </w:rPr>
+        <w:t xml:space="preserve"> y doy </w:t>
+      </w:r>
+      <w:proofErr w:type="spellStart"/>
+      <w:r>
+        <w:rPr>
+          <w:rFonts w:ascii="Times New Roman" w:hAnsi="Times New Roman" w:cs="Times New Roman"/>
+          <w:sz w:val="24"/>
+          <w:szCs w:val="24"/>
+          <w:lang w:val="es-ES"/>
+        </w:rPr>
+        <w:t>Enter</w:t>
+      </w:r>
+      <w:proofErr w:type="spellEnd"/>
     </w:p>
     <w:p>
       <w:pPr>
@@ -2403,6 +2733,7 @@
         </w:rPr>
         <w:t xml:space="preserve">Luego nos pide un nombre para que le sea asignado al nuevo archivo Excel, para el caso le coloque </w:t>
       </w:r>
+      <w:proofErr w:type="spellStart"/>
       <w:r>
         <w:rPr>
           <w:rFonts w:ascii="Times New Roman" w:hAnsi="Times New Roman" w:cs="Times New Roman"/>
@@ -2414,6 +2745,7 @@
         </w:rPr>
         <w:t>modbus_excel</w:t>
       </w:r>
+      <w:proofErr w:type="spellEnd"/>
       <w:r>
         <w:rPr>
           <w:rFonts w:ascii="Times New Roman" w:hAnsi="Times New Roman" w:cs="Times New Roman"/>
@@ -2819,6 +3151,7 @@
         </w:rPr>
         <w:t xml:space="preserve">Automáticamente aparece una ventana en la que se encuentra un botón y una grilla con la totalidad de los registros que tiene la columna </w:t>
       </w:r>
+      <w:proofErr w:type="spellStart"/>
       <w:r>
         <w:rPr>
           <w:rFonts w:ascii="Times New Roman" w:hAnsi="Times New Roman" w:cs="Times New Roman"/>
@@ -2830,6 +3163,7 @@
         </w:rPr>
         <w:t>data_table</w:t>
       </w:r>
+      <w:proofErr w:type="spellEnd"/>
       <w:r>
         <w:rPr>
           <w:rFonts w:ascii="Times New Roman" w:hAnsi="Times New Roman" w:cs="Times New Roman"/>
@@ -2839,6 +3173,7 @@
         </w:rPr>
         <w:t xml:space="preserve"> de la tabla </w:t>
       </w:r>
+      <w:proofErr w:type="spellStart"/>
       <w:r>
         <w:rPr>
           <w:rFonts w:ascii="Times New Roman" w:hAnsi="Times New Roman" w:cs="Times New Roman"/>
@@ -2850,6 +3185,7 @@
         </w:rPr>
         <w:t>modbus_table</w:t>
       </w:r>
+      <w:proofErr w:type="spellEnd"/>
     </w:p>
     <w:p>
       <w:pPr>
@@ -3027,7 +3363,27 @@
           <w:szCs w:val="24"/>
           <w:lang w:val="es-ES"/>
         </w:rPr>
-        <w:t>s que tiene esa columna, para este caso seleccioné el item 38</w:t>
+        <w:t xml:space="preserve">s que tiene esa columna, para este caso seleccioné el </w:t>
+      </w:r>
+      <w:proofErr w:type="spellStart"/>
+      <w:r>
+        <w:rPr>
+          <w:rFonts w:ascii="Times New Roman" w:hAnsi="Times New Roman" w:cs="Times New Roman"/>
+          <w:sz w:val="24"/>
+          <w:szCs w:val="24"/>
+          <w:lang w:val="es-ES"/>
+        </w:rPr>
+        <w:t>item</w:t>
+      </w:r>
+      <w:proofErr w:type="spellEnd"/>
+      <w:r>
+        <w:rPr>
+          <w:rFonts w:ascii="Times New Roman" w:hAnsi="Times New Roman" w:cs="Times New Roman"/>
+          <w:sz w:val="24"/>
+          <w:szCs w:val="24"/>
+          <w:lang w:val="es-ES"/>
+        </w:rPr>
+        <w:t xml:space="preserve"> 38</w:t>
       </w:r>
     </w:p>
     <w:p>
@@ -3105,7 +3461,7 @@
           <w:szCs w:val="24"/>
           <w:lang w:val="es-ES"/>
         </w:rPr>
-        <w:t>Según los datos de ese registro existen unos nombres llamados capitance-4, capitance-5, capitance-2, capitance-3, resistivity-4, resistivity-5 y resistivity-6 respectivamente, al ver esta grafica es posible observar que las 5 primeras variables superan el valor de los 16.000, mientras que la última está pasa el valor de 8000 pero no excede los 9000</w:t>
+        <w:t>Según los datos de ese registro existen unos nombres llamados capitance-4, capitance-5, capitance-2, capitance-3, resistivity-4, resistivity-5 y resistivity-6 respectivamente, al ver esta grafica es posible observar que las 5 primeras variables superan el valor de los 16.000, mientras que la última pasa el valor de 8000 pero no excede los 9000</w:t>
       </w:r>
     </w:p>
     <w:p>
@@ -3364,6 +3720,7 @@
         </w:rPr>
         <w:t xml:space="preserve">Automáticamente aparece una ventana en la que se encuentra un botón y una grilla con la totalidad de los registros que tiene la columna </w:t>
       </w:r>
+      <w:proofErr w:type="spellStart"/>
       <w:r>
         <w:rPr>
           <w:rFonts w:ascii="Times New Roman" w:hAnsi="Times New Roman" w:cs="Times New Roman"/>
@@ -3375,6 +3732,7 @@
         </w:rPr>
         <w:t>data_table</w:t>
       </w:r>
+      <w:proofErr w:type="spellEnd"/>
       <w:r>
         <w:rPr>
           <w:rFonts w:ascii="Times New Roman" w:hAnsi="Times New Roman" w:cs="Times New Roman"/>
@@ -3384,6 +3742,7 @@
         </w:rPr>
         <w:t xml:space="preserve"> de la tabla </w:t>
       </w:r>
+      <w:proofErr w:type="spellStart"/>
       <w:r>
         <w:rPr>
           <w:rFonts w:ascii="Times New Roman" w:hAnsi="Times New Roman" w:cs="Times New Roman"/>
@@ -3395,6 +3754,7 @@
         </w:rPr>
         <w:t>modbus_table</w:t>
       </w:r>
+      <w:proofErr w:type="spellEnd"/>
     </w:p>
     <w:p>
       <w:pPr>
@@ -3527,7 +3887,27 @@
           <w:lang w:val="es-ES"/>
         </w:rPr>
         <w:lastRenderedPageBreak/>
-        <w:t>Al hacer click sobre uno de estos ítems se mostrará la gráfica de barras con los valores que tiene esa columna, para este caso seleccioné el item 38</w:t>
+        <w:t xml:space="preserve">Al hacer click sobre uno de estos ítems se mostrará la gráfica de barras con los valores que tiene esa columna, para este caso seleccioné el </w:t>
+      </w:r>
+      <w:proofErr w:type="spellStart"/>
+      <w:r>
+        <w:rPr>
+          <w:rFonts w:ascii="Times New Roman" w:hAnsi="Times New Roman" w:cs="Times New Roman"/>
+          <w:sz w:val="24"/>
+          <w:szCs w:val="24"/>
+          <w:lang w:val="es-ES"/>
+        </w:rPr>
+        <w:t>item</w:t>
+      </w:r>
+      <w:proofErr w:type="spellEnd"/>
+      <w:r>
+        <w:rPr>
+          <w:rFonts w:ascii="Times New Roman" w:hAnsi="Times New Roman" w:cs="Times New Roman"/>
+          <w:sz w:val="24"/>
+          <w:szCs w:val="24"/>
+          <w:lang w:val="es-ES"/>
+        </w:rPr>
+        <w:t xml:space="preserve"> 38</w:t>
       </w:r>
     </w:p>
     <w:p>
@@ -3632,34 +4012,16 @@
           <w:szCs w:val="24"/>
           <w:lang w:val="es-ES"/>
         </w:rPr>
-        <w:t xml:space="preserve"> </w:t>
-      </w:r>
-      <w:r>
-        <w:rPr>
-          <w:rFonts w:ascii="Times New Roman" w:hAnsi="Times New Roman" w:cs="Times New Roman"/>
-          <w:sz w:val="24"/>
-          <w:szCs w:val="24"/>
-          <w:lang w:val="es-ES"/>
-        </w:rPr>
-        <w:t xml:space="preserve">en está grafica </w:t>
-      </w:r>
-      <w:r>
-        <w:rPr>
-          <w:rFonts w:ascii="Times New Roman" w:hAnsi="Times New Roman" w:cs="Times New Roman"/>
-          <w:sz w:val="24"/>
-          <w:szCs w:val="24"/>
-          <w:lang w:val="es-ES"/>
-        </w:rPr>
-        <w:t xml:space="preserve">que </w:t>
-      </w:r>
-      <w:r>
-        <w:rPr>
-          <w:rFonts w:ascii="Times New Roman" w:hAnsi="Times New Roman" w:cs="Times New Roman"/>
-          <w:sz w:val="24"/>
-          <w:szCs w:val="24"/>
-          <w:lang w:val="es-ES"/>
-        </w:rPr>
-        <w:t xml:space="preserve">los valores ahora están normalizados y que se encuentran en una escala de 0 a 1, </w:t>
+        <w:t xml:space="preserve"> que </w:t>
+      </w:r>
+      <w:r>
+        <w:rPr>
+          <w:rFonts w:ascii="Times New Roman" w:hAnsi="Times New Roman" w:cs="Times New Roman"/>
+          <w:sz w:val="24"/>
+          <w:szCs w:val="24"/>
+          <w:lang w:val="es-ES"/>
+        </w:rPr>
+        <w:t xml:space="preserve">los valores están normalizados y que se encuentran en una escala de 0 a 1, </w:t>
       </w:r>
       <w:r>
         <w:rPr>

</xml_diff>